<commit_message>
perubahan deskripsi dan project
</commit_message>
<xml_diff>
--- a/Alief Sya'arah Adam - CV.docx
+++ b/Alief Sya'arah Adam - CV.docx
@@ -37,6 +37,9 @@
         <w:spacing w:before="2"/>
         <w:ind w:left="1426" w:right="1004"/>
         <w:jc w:val="center"/>
+        <w:rPr>
+          <w:lang w:val="en-US"/>
+        </w:rPr>
       </w:pPr>
       <w:r>
         <w:t xml:space="preserve">Jawa Timur, Surabaya, 60198 </w:t>
@@ -58,43 +61,97 @@
         </w:rPr>
         <w:t xml:space="preserve">| </w:t>
       </w:r>
-      <w:hyperlink r:id="rId5">
+      <w:r>
+        <w:rPr>
+          <w:rStyle w:val="Hyperlink"/>
+          <w:lang w:val="en-US"/>
+        </w:rPr>
+        <w:fldChar w:fldCharType="begin"/>
+      </w:r>
+      <w:r>
+        <w:rPr>
+          <w:rStyle w:val="Hyperlink"/>
+          <w:lang w:val="en-US"/>
+        </w:rPr>
+        <w:instrText xml:space="preserve">HYPERLINK "mailto:aliefadam6@gmail.com" \h </w:instrText>
+      </w:r>
+      <w:r>
+        <w:rPr>
+          <w:rStyle w:val="Hyperlink"/>
+          <w:lang w:val="en-US"/>
+        </w:rPr>
+      </w:r>
+      <w:r>
+        <w:rPr>
+          <w:rStyle w:val="Hyperlink"/>
+          <w:lang w:val="en-US"/>
+        </w:rPr>
+        <w:fldChar w:fldCharType="separate"/>
+      </w:r>
+      <w:r>
+        <w:rPr>
+          <w:rStyle w:val="Hyperlink"/>
+          <w:lang w:val="en-US"/>
+        </w:rPr>
+        <w:t>aliefadam6@gmail.com</w:t>
+      </w:r>
+      <w:r>
+        <w:rPr>
+          <w:rStyle w:val="Hyperlink"/>
+          <w:lang w:val="en-US"/>
+        </w:rPr>
+        <w:fldChar w:fldCharType="end"/>
+      </w:r>
+      <w:r>
+        <w:rPr>
+          <w:spacing w:val="-60"/>
+        </w:rPr>
+        <w:t xml:space="preserve"> </w:t>
+      </w:r>
+      <w:hyperlink r:id="rId5" w:history="1">
         <w:r>
           <w:rPr>
-            <w:u w:val="single"/>
+            <w:rStyle w:val="Hyperlink"/>
           </w:rPr>
-          <w:t>aliefadam6@gmail.com</w:t>
-        </w:r>
-      </w:hyperlink>
-      <w:r>
-        <w:rPr>
-          <w:spacing w:val="-60"/>
-        </w:rPr>
-        <w:t xml:space="preserve"> </w:t>
-      </w:r>
-      <w:hyperlink r:id="rId6">
-        <w:r>
-          <w:rPr>
-            <w:color w:val="0462C1"/>
-            <w:u w:val="single" w:color="0462C1"/>
-          </w:rPr>
-          <w:t>https://github.com/aliefad</w:t>
+          <w:t>www.linkedin.com/in/aliefad</w:t>
         </w:r>
         <w:r>
           <w:rPr>
-            <w:color w:val="0462C1"/>
-            <w:u w:val="single" w:color="0462C1"/>
+            <w:rStyle w:val="Hyperlink"/>
+            <w:lang w:val="en-US"/>
           </w:rPr>
           <w:t>a</w:t>
         </w:r>
         <w:r>
           <w:rPr>
-            <w:color w:val="0462C1"/>
-            <w:u w:val="single" w:color="0462C1"/>
+            <w:rStyle w:val="Hyperlink"/>
           </w:rPr>
           <w:t>m</w:t>
         </w:r>
       </w:hyperlink>
+      <w:r>
+        <w:rPr>
+          <w:lang w:val="en-US"/>
+        </w:rPr>
+        <w:t xml:space="preserve"> | </w:t>
+      </w:r>
+      <w:hyperlink r:id="rId6" w:history="1">
+        <w:proofErr w:type="spellStart"/>
+        <w:r>
+          <w:rPr>
+            <w:rStyle w:val="Hyperlink"/>
+            <w:lang w:val="en-US"/>
+          </w:rPr>
+          <w:t>aliefadam-portfolio.netlify.app</w:t>
+        </w:r>
+        <w:proofErr w:type="spellEnd"/>
+      </w:hyperlink>
+      <w:r>
+        <w:rPr>
+          <w:lang w:val="en-US"/>
+        </w:rPr>
+        <w:br/>
+      </w:r>
     </w:p>
     <w:p>
       <w:pPr>
@@ -813,86 +870,6 @@
     </w:p>
     <w:p>
       <w:pPr>
-        <w:ind w:left="132"/>
-      </w:pPr>
-      <w:r>
-        <w:rPr>
-          <w:rFonts w:ascii="Arial"/>
-          <w:b/>
-        </w:rPr>
-        <w:t>Personal</w:t>
-      </w:r>
-      <w:r>
-        <w:rPr>
-          <w:rFonts w:ascii="Arial"/>
-          <w:b/>
-          <w:spacing w:val="-5"/>
-        </w:rPr>
-        <w:t xml:space="preserve"> </w:t>
-      </w:r>
-      <w:r>
-        <w:rPr>
-          <w:rFonts w:ascii="Arial"/>
-          <w:b/>
-        </w:rPr>
-        <w:t>Website</w:t>
-      </w:r>
-      <w:r>
-        <w:rPr>
-          <w:rFonts w:ascii="Arial"/>
-          <w:b/>
-          <w:spacing w:val="-6"/>
-        </w:rPr>
-        <w:t xml:space="preserve"> </w:t>
-      </w:r>
-      <w:r>
-        <w:rPr>
-          <w:rFonts w:ascii="Arial"/>
-          <w:b/>
-        </w:rPr>
-        <w:t>:</w:t>
-      </w:r>
-      <w:r>
-        <w:rPr>
-          <w:rFonts w:ascii="Arial"/>
-          <w:b/>
-          <w:spacing w:val="-2"/>
-        </w:rPr>
-        <w:t xml:space="preserve"> </w:t>
-      </w:r>
-      <w:hyperlink r:id="rId7" w:history="1">
-        <w:r>
-          <w:rPr>
-            <w:rStyle w:val="Hyperlink"/>
-          </w:rPr>
-          <w:t>https://aliefadam-portfolio.n</w:t>
-        </w:r>
-        <w:r>
-          <w:rPr>
-            <w:rStyle w:val="Hyperlink"/>
-          </w:rPr>
-          <w:t>e</w:t>
-        </w:r>
-        <w:r>
-          <w:rPr>
-            <w:rStyle w:val="Hyperlink"/>
-          </w:rPr>
-          <w:t>tlify.app/</w:t>
-        </w:r>
-      </w:hyperlink>
-    </w:p>
-    <w:p>
-      <w:pPr>
-        <w:pStyle w:val="BodyText"/>
-        <w:spacing w:before="8"/>
-        <w:ind w:left="0"/>
-        <w:rPr>
-          <w:sz w:val="12"/>
-        </w:rPr>
-      </w:pPr>
-    </w:p>
-    <w:p>
-      <w:pPr>
         <w:spacing w:before="94"/>
         <w:ind w:left="132"/>
       </w:pPr>
@@ -1012,62 +989,6 @@
         </w:rPr>
         <w:t>Pernikahan</w:t>
       </w:r>
-      <w:r>
-        <w:rPr>
-          <w:rFonts w:ascii="Arial"/>
-          <w:b/>
-          <w:spacing w:val="-2"/>
-        </w:rPr>
-        <w:t xml:space="preserve"> </w:t>
-      </w:r>
-      <w:r>
-        <w:t>(</w:t>
-      </w:r>
-      <w:r>
-        <w:fldChar w:fldCharType="begin"/>
-      </w:r>
-      <w:r>
-        <w:instrText>HYPERLINK "https://hati-kita.netlify.app/"</w:instrText>
-      </w:r>
-      <w:r>
-        <w:fldChar w:fldCharType="separate"/>
-      </w:r>
-      <w:r>
-        <w:rPr>
-          <w:rStyle w:val="Hyperlink"/>
-        </w:rPr>
-        <w:t>https://hati-kita.netl</w:t>
-      </w:r>
-      <w:r>
-        <w:rPr>
-          <w:rStyle w:val="Hyperlink"/>
-        </w:rPr>
-        <w:t>i</w:t>
-      </w:r>
-      <w:r>
-        <w:rPr>
-          <w:rStyle w:val="Hyperlink"/>
-        </w:rPr>
-        <w:t>fy.a</w:t>
-      </w:r>
-      <w:r>
-        <w:rPr>
-          <w:rStyle w:val="Hyperlink"/>
-        </w:rPr>
-        <w:t>p</w:t>
-      </w:r>
-      <w:r>
-        <w:rPr>
-          <w:rStyle w:val="Hyperlink"/>
-        </w:rPr>
-        <w:t>p/</w:t>
-      </w:r>
-      <w:r>
-        <w:fldChar w:fldCharType="end"/>
-      </w:r>
-      <w:r>
-        <w:t>)</w:t>
-      </w:r>
     </w:p>
     <w:p>
       <w:pPr>
@@ -1082,49 +1003,65 @@
         </w:tabs>
         <w:spacing w:before="1"/>
         <w:ind w:hanging="361"/>
-      </w:pPr>
-      <w:r>
-        <w:t>Website</w:t>
-      </w:r>
-      <w:r>
-        <w:rPr>
-          <w:spacing w:val="-3"/>
-        </w:rPr>
-        <w:t xml:space="preserve"> </w:t>
-      </w:r>
-      <w:proofErr w:type="spellStart"/>
-      <w:r>
-        <w:rPr>
-          <w:lang w:val="en-US"/>
-        </w:rPr>
-        <w:t>ini</w:t>
-      </w:r>
-      <w:proofErr w:type="spellEnd"/>
-      <w:r>
-        <w:rPr>
-          <w:lang w:val="en-US"/>
-        </w:rPr>
-        <w:t xml:space="preserve"> </w:t>
-      </w:r>
-      <w:proofErr w:type="spellStart"/>
-      <w:r>
-        <w:rPr>
-          <w:lang w:val="en-US"/>
-        </w:rPr>
-        <w:t>b</w:t>
-      </w:r>
-      <w:r>
-        <w:rPr>
-          <w:lang w:val="en-US"/>
-        </w:rPr>
-        <w:t>ernama</w:t>
-      </w:r>
-      <w:proofErr w:type="spellEnd"/>
-      <w:r>
-        <w:rPr>
-          <w:lang w:val="en-US"/>
-        </w:rPr>
-        <w:t xml:space="preserve"> “Hati Kita”</w:t>
+        <w:rPr>
+          <w:sz w:val="21"/>
+        </w:rPr>
+      </w:pPr>
+      <w:proofErr w:type="spellStart"/>
+      <w:r>
+        <w:rPr>
+          <w:lang w:val="en-US"/>
+        </w:rPr>
+        <w:t>Membuat</w:t>
+      </w:r>
+      <w:proofErr w:type="spellEnd"/>
+      <w:r>
+        <w:rPr>
+          <w:lang w:val="en-US"/>
+        </w:rPr>
+        <w:t xml:space="preserve"> Website </w:t>
+      </w:r>
+      <w:proofErr w:type="spellStart"/>
+      <w:r>
+        <w:rPr>
+          <w:lang w:val="en-US"/>
+        </w:rPr>
+        <w:t>dengan</w:t>
+      </w:r>
+      <w:proofErr w:type="spellEnd"/>
+      <w:r>
+        <w:rPr>
+          <w:lang w:val="en-US"/>
+        </w:rPr>
+        <w:t xml:space="preserve"> </w:t>
+      </w:r>
+      <w:proofErr w:type="spellStart"/>
+      <w:r>
+        <w:rPr>
+          <w:lang w:val="en-US"/>
+        </w:rPr>
+        <w:t>bahasa</w:t>
+      </w:r>
+      <w:proofErr w:type="spellEnd"/>
+      <w:r>
+        <w:rPr>
+          <w:lang w:val="en-US"/>
+        </w:rPr>
+        <w:t xml:space="preserve"> </w:t>
+      </w:r>
+      <w:proofErr w:type="spellStart"/>
+      <w:r>
+        <w:rPr>
+          <w:lang w:val="en-US"/>
+        </w:rPr>
+        <w:t>pemrograman</w:t>
+      </w:r>
+      <w:proofErr w:type="spellEnd"/>
+      <w:r>
+        <w:rPr>
+          <w:lang w:val="en-US"/>
+        </w:rPr>
+        <w:t xml:space="preserve"> HTML dan CSS</w:t>
       </w:r>
     </w:p>
     <w:p>
@@ -1140,52 +1077,98 @@
         </w:tabs>
         <w:spacing w:before="1"/>
         <w:ind w:hanging="361"/>
-      </w:pPr>
-      <w:r>
-        <w:t>Saya merancang dan mengembangkan situs ini dengan menggunakan HTML dan CSS.</w:t>
-      </w:r>
+        <w:rPr>
+          <w:sz w:val="21"/>
+        </w:rPr>
+      </w:pPr>
+      <w:proofErr w:type="spellStart"/>
+      <w:r>
+        <w:rPr>
+          <w:lang w:val="en-US"/>
+        </w:rPr>
+        <w:t>Berhasil</w:t>
+      </w:r>
+      <w:proofErr w:type="spellEnd"/>
+      <w:r>
+        <w:rPr>
+          <w:lang w:val="en-US"/>
+        </w:rPr>
+        <w:t xml:space="preserve"> </w:t>
+      </w:r>
+      <w:proofErr w:type="spellStart"/>
+      <w:r>
+        <w:rPr>
+          <w:lang w:val="en-US"/>
+        </w:rPr>
+        <w:t>menampilkan</w:t>
+      </w:r>
+      <w:proofErr w:type="spellEnd"/>
+      <w:r>
+        <w:rPr>
+          <w:lang w:val="en-US"/>
+        </w:rPr>
+        <w:t xml:space="preserve"> </w:t>
+      </w:r>
+      <w:proofErr w:type="spellStart"/>
+      <w:r>
+        <w:rPr>
+          <w:lang w:val="en-US"/>
+        </w:rPr>
+        <w:t>fitur</w:t>
+      </w:r>
+      <w:proofErr w:type="spellEnd"/>
+      <w:r>
+        <w:rPr>
+          <w:lang w:val="en-US"/>
+        </w:rPr>
+        <w:t xml:space="preserve"> daftar </w:t>
+      </w:r>
+      <w:proofErr w:type="spellStart"/>
+      <w:r>
+        <w:rPr>
+          <w:lang w:val="en-US"/>
+        </w:rPr>
+        <w:t>paket</w:t>
+      </w:r>
+      <w:proofErr w:type="spellEnd"/>
+      <w:r>
+        <w:rPr>
+          <w:lang w:val="en-US"/>
+        </w:rPr>
+        <w:t xml:space="preserve"> dan </w:t>
+      </w:r>
+      <w:proofErr w:type="spellStart"/>
+      <w:r>
+        <w:rPr>
+          <w:lang w:val="en-US"/>
+        </w:rPr>
+        <w:t>galeri</w:t>
+      </w:r>
+      <w:proofErr w:type="spellEnd"/>
+      <w:r>
+        <w:rPr>
+          <w:lang w:val="en-US"/>
+        </w:rPr>
+        <w:t xml:space="preserve"> </w:t>
+      </w:r>
+      <w:proofErr w:type="spellStart"/>
+      <w:r>
+        <w:rPr>
+          <w:lang w:val="en-US"/>
+        </w:rPr>
+        <w:t>pernikahan</w:t>
+      </w:r>
+      <w:proofErr w:type="spellEnd"/>
     </w:p>
     <w:p>
       <w:pPr>
         <w:pStyle w:val="ListParagraph"/>
-        <w:numPr>
-          <w:ilvl w:val="0"/>
-          <w:numId w:val="2"/>
-        </w:numPr>
         <w:tabs>
           <w:tab w:val="left" w:pos="853"/>
           <w:tab w:val="left" w:pos="854"/>
         </w:tabs>
-        <w:spacing w:line="269" w:lineRule="exact"/>
-        <w:ind w:hanging="361"/>
-      </w:pPr>
-      <w:r>
-        <w:t>Menampilkan galeri dengan contoh-contoh hasil pernikahan untuk memberikan inspirasi dan gambaran kepada calon pengantin.</w:t>
-      </w:r>
-    </w:p>
-    <w:p>
-      <w:pPr>
-        <w:pStyle w:val="ListParagraph"/>
-        <w:numPr>
-          <w:ilvl w:val="0"/>
-          <w:numId w:val="2"/>
-        </w:numPr>
-        <w:tabs>
-          <w:tab w:val="left" w:pos="853"/>
-          <w:tab w:val="left" w:pos="854"/>
-        </w:tabs>
-        <w:spacing w:line="269" w:lineRule="exact"/>
-        <w:ind w:hanging="361"/>
-      </w:pPr>
-      <w:r>
-        <w:t>Memberikan informasi yang lengkap dan jelas, membantu pasangan calon pengantin dalam memilih paket pernikahan yang sesuai dengan keinginan mereka.</w:t>
-      </w:r>
-    </w:p>
-    <w:p>
-      <w:pPr>
-        <w:pStyle w:val="BodyText"/>
-        <w:spacing w:before="7"/>
-        <w:ind w:left="0"/>
+        <w:spacing w:before="1"/>
+        <w:ind w:left="853" w:firstLine="0"/>
         <w:rPr>
           <w:sz w:val="21"/>
         </w:rPr>
@@ -1218,62 +1201,6 @@
           <w:lang w:val="en-US"/>
         </w:rPr>
         <w:t>Kopi Rakyat</w:t>
-      </w:r>
-      <w:r>
-        <w:rPr>
-          <w:rFonts w:ascii="Arial"/>
-          <w:b/>
-          <w:spacing w:val="-3"/>
-        </w:rPr>
-        <w:t xml:space="preserve"> </w:t>
-      </w:r>
-      <w:r>
-        <w:t>(</w:t>
-      </w:r>
-      <w:r>
-        <w:fldChar w:fldCharType="begin"/>
-      </w:r>
-      <w:r>
-        <w:instrText>HYPERLINK "https://kopi-rakyat.netlify.app/"</w:instrText>
-      </w:r>
-      <w:r>
-        <w:fldChar w:fldCharType="separate"/>
-      </w:r>
-      <w:r>
-        <w:rPr>
-          <w:rStyle w:val="Hyperlink"/>
-        </w:rPr>
-        <w:t>https://kopi-rakyat.n</w:t>
-      </w:r>
-      <w:r>
-        <w:rPr>
-          <w:rStyle w:val="Hyperlink"/>
-        </w:rPr>
-        <w:t>e</w:t>
-      </w:r>
-      <w:r>
-        <w:rPr>
-          <w:rStyle w:val="Hyperlink"/>
-        </w:rPr>
-        <w:t>tlif</w:t>
-      </w:r>
-      <w:r>
-        <w:rPr>
-          <w:rStyle w:val="Hyperlink"/>
-        </w:rPr>
-        <w:t>y</w:t>
-      </w:r>
-      <w:r>
-        <w:rPr>
-          <w:rStyle w:val="Hyperlink"/>
-        </w:rPr>
-        <w:t>.app/</w:t>
-      </w:r>
-      <w:r>
-        <w:fldChar w:fldCharType="end"/>
-      </w:r>
-      <w:r>
-        <w:t>)</w:t>
       </w:r>
     </w:p>
     <w:p>
@@ -1289,40 +1216,71 @@
         </w:tabs>
         <w:spacing w:line="240" w:lineRule="auto"/>
         <w:ind w:left="831" w:hanging="363"/>
-      </w:pPr>
-      <w:r>
-        <w:rPr>
-          <w:lang w:val="en-US"/>
-        </w:rPr>
-        <w:t xml:space="preserve">Website </w:t>
-      </w:r>
-      <w:proofErr w:type="spellStart"/>
-      <w:r>
-        <w:rPr>
-          <w:lang w:val="en-US"/>
-        </w:rPr>
-        <w:t>ini</w:t>
-      </w:r>
-      <w:proofErr w:type="spellEnd"/>
-      <w:r>
-        <w:rPr>
-          <w:lang w:val="en-US"/>
-        </w:rPr>
-        <w:t xml:space="preserve"> </w:t>
-      </w:r>
-      <w:proofErr w:type="spellStart"/>
-      <w:r>
-        <w:rPr>
-          <w:lang w:val="en-US"/>
-        </w:rPr>
-        <w:t>bernama</w:t>
-      </w:r>
-      <w:proofErr w:type="spellEnd"/>
-      <w:r>
-        <w:rPr>
-          <w:lang w:val="en-US"/>
-        </w:rPr>
-        <w:t xml:space="preserve"> “Kopi Rakyat”.</w:t>
+        <w:rPr>
+          <w:sz w:val="21"/>
+        </w:rPr>
+      </w:pPr>
+      <w:proofErr w:type="spellStart"/>
+      <w:r>
+        <w:rPr>
+          <w:lang w:val="en-US"/>
+        </w:rPr>
+        <w:t>Membuat</w:t>
+      </w:r>
+      <w:proofErr w:type="spellEnd"/>
+      <w:r>
+        <w:rPr>
+          <w:lang w:val="en-US"/>
+        </w:rPr>
+        <w:t xml:space="preserve"> Website </w:t>
+      </w:r>
+      <w:proofErr w:type="spellStart"/>
+      <w:r>
+        <w:rPr>
+          <w:lang w:val="en-US"/>
+        </w:rPr>
+        <w:t>dengan</w:t>
+      </w:r>
+      <w:proofErr w:type="spellEnd"/>
+      <w:r>
+        <w:rPr>
+          <w:lang w:val="en-US"/>
+        </w:rPr>
+        <w:t xml:space="preserve"> </w:t>
+      </w:r>
+      <w:proofErr w:type="spellStart"/>
+      <w:r>
+        <w:rPr>
+          <w:lang w:val="en-US"/>
+        </w:rPr>
+        <w:t>b</w:t>
+      </w:r>
+      <w:r>
+        <w:rPr>
+          <w:lang w:val="en-US"/>
+        </w:rPr>
+        <w:t>ahasa</w:t>
+      </w:r>
+      <w:proofErr w:type="spellEnd"/>
+      <w:r>
+        <w:rPr>
+          <w:lang w:val="en-US"/>
+        </w:rPr>
+        <w:t xml:space="preserve"> </w:t>
+      </w:r>
+      <w:proofErr w:type="spellStart"/>
+      <w:r>
+        <w:rPr>
+          <w:lang w:val="en-US"/>
+        </w:rPr>
+        <w:t>pemrograman</w:t>
+      </w:r>
+      <w:proofErr w:type="spellEnd"/>
+      <w:r>
+        <w:rPr>
+          <w:lang w:val="en-US"/>
+        </w:rPr>
+        <w:t xml:space="preserve"> HTML dan CSS</w:t>
       </w:r>
     </w:p>
     <w:p>
@@ -1338,10 +1296,88 @@
         </w:tabs>
         <w:spacing w:line="240" w:lineRule="auto"/>
         <w:ind w:left="831" w:hanging="363"/>
-      </w:pPr>
-      <w:r>
-        <w:t>Saya merancang dan mengembangkan situs ini dengan menggunakan HTML, CSS, dan Javascript.</w:t>
-      </w:r>
+        <w:rPr>
+          <w:sz w:val="21"/>
+        </w:rPr>
+      </w:pPr>
+      <w:proofErr w:type="spellStart"/>
+      <w:r>
+        <w:rPr>
+          <w:lang w:val="en-US"/>
+        </w:rPr>
+        <w:t>Berhasil</w:t>
+      </w:r>
+      <w:proofErr w:type="spellEnd"/>
+      <w:r>
+        <w:rPr>
+          <w:lang w:val="en-US"/>
+        </w:rPr>
+        <w:t xml:space="preserve"> </w:t>
+      </w:r>
+      <w:proofErr w:type="spellStart"/>
+      <w:r>
+        <w:rPr>
+          <w:lang w:val="en-US"/>
+        </w:rPr>
+        <w:t>menampilkan</w:t>
+      </w:r>
+      <w:proofErr w:type="spellEnd"/>
+      <w:r>
+        <w:rPr>
+          <w:lang w:val="en-US"/>
+        </w:rPr>
+        <w:t xml:space="preserve"> </w:t>
+      </w:r>
+      <w:proofErr w:type="spellStart"/>
+      <w:r>
+        <w:rPr>
+          <w:lang w:val="en-US"/>
+        </w:rPr>
+        <w:t>fitur</w:t>
+      </w:r>
+      <w:proofErr w:type="spellEnd"/>
+      <w:r>
+        <w:rPr>
+          <w:lang w:val="en-US"/>
+        </w:rPr>
+        <w:t xml:space="preserve"> daftar </w:t>
+      </w:r>
+      <w:proofErr w:type="spellStart"/>
+      <w:r>
+        <w:rPr>
+          <w:lang w:val="en-US"/>
+        </w:rPr>
+        <w:t>produk</w:t>
+      </w:r>
+      <w:proofErr w:type="spellEnd"/>
+      <w:r>
+        <w:rPr>
+          <w:lang w:val="en-US"/>
+        </w:rPr>
+        <w:t xml:space="preserve"> kopi </w:t>
+      </w:r>
+      <w:proofErr w:type="spellStart"/>
+      <w:r>
+        <w:rPr>
+          <w:lang w:val="en-US"/>
+        </w:rPr>
+        <w:t>beserta</w:t>
+      </w:r>
+      <w:proofErr w:type="spellEnd"/>
+      <w:r>
+        <w:rPr>
+          <w:lang w:val="en-US"/>
+        </w:rPr>
+        <w:t xml:space="preserve"> daftar </w:t>
+      </w:r>
+      <w:proofErr w:type="spellStart"/>
+      <w:r>
+        <w:rPr>
+          <w:lang w:val="en-US"/>
+        </w:rPr>
+        <w:t>harga</w:t>
+      </w:r>
+      <w:proofErr w:type="spellEnd"/>
     </w:p>
     <w:p>
       <w:pPr>
@@ -1356,20 +1392,66 @@
         </w:tabs>
         <w:spacing w:line="240" w:lineRule="auto"/>
         <w:ind w:left="831" w:hanging="363"/>
-      </w:pPr>
-      <w:r>
-        <w:t>Keberagaman produk dan desain yang responsif menciptakan atmosfer yang menarik bagi pecinta kopi untuk mengeksplorasi dan memilih kopi terbaik.</w:t>
-      </w:r>
-    </w:p>
-    <w:p>
-      <w:pPr>
-        <w:pStyle w:val="BodyText"/>
-        <w:spacing w:before="7"/>
-        <w:ind w:left="0"/>
         <w:rPr>
           <w:sz w:val="21"/>
         </w:rPr>
       </w:pPr>
+      <w:proofErr w:type="spellStart"/>
+      <w:r>
+        <w:rPr>
+          <w:lang w:val="en-US"/>
+        </w:rPr>
+        <w:t>Berhasil</w:t>
+      </w:r>
+      <w:proofErr w:type="spellEnd"/>
+      <w:r>
+        <w:rPr>
+          <w:lang w:val="en-US"/>
+        </w:rPr>
+        <w:t xml:space="preserve"> </w:t>
+      </w:r>
+      <w:proofErr w:type="spellStart"/>
+      <w:r>
+        <w:rPr>
+          <w:lang w:val="en-US"/>
+        </w:rPr>
+        <w:t>menampilkan</w:t>
+      </w:r>
+      <w:proofErr w:type="spellEnd"/>
+      <w:r>
+        <w:rPr>
+          <w:lang w:val="en-US"/>
+        </w:rPr>
+        <w:t xml:space="preserve"> website </w:t>
+      </w:r>
+      <w:proofErr w:type="spellStart"/>
+      <w:r>
+        <w:rPr>
+          <w:lang w:val="en-US"/>
+        </w:rPr>
+        <w:t>secara</w:t>
+      </w:r>
+      <w:proofErr w:type="spellEnd"/>
+      <w:r>
+        <w:rPr>
+          <w:lang w:val="en-US"/>
+        </w:rPr>
+        <w:t xml:space="preserve"> responsive</w:t>
+      </w:r>
+    </w:p>
+    <w:p>
+      <w:pPr>
+        <w:pStyle w:val="ListParagraph"/>
+        <w:tabs>
+          <w:tab w:val="left" w:pos="831"/>
+          <w:tab w:val="left" w:pos="832"/>
+        </w:tabs>
+        <w:spacing w:line="240" w:lineRule="auto"/>
+        <w:ind w:firstLine="0"/>
+        <w:rPr>
+          <w:sz w:val="21"/>
+        </w:rPr>
+      </w:pPr>
     </w:p>
     <w:p>
       <w:pPr>
@@ -1411,50 +1493,6 @@
           <w:b/>
         </w:rPr>
         <w:t>Korea</w:t>
-      </w:r>
-      <w:r>
-        <w:rPr>
-          <w:rFonts w:ascii="Arial"/>
-          <w:b/>
-          <w:spacing w:val="-5"/>
-        </w:rPr>
-        <w:t xml:space="preserve"> </w:t>
-      </w:r>
-      <w:r>
-        <w:t>(</w:t>
-      </w:r>
-      <w:r>
-        <w:fldChar w:fldCharType="begin"/>
-      </w:r>
-      <w:r>
-        <w:instrText>HYPERLINK "https://resep-joss.netlify.app/"</w:instrText>
-      </w:r>
-      <w:r>
-        <w:fldChar w:fldCharType="separate"/>
-      </w:r>
-      <w:r>
-        <w:rPr>
-          <w:rStyle w:val="Hyperlink"/>
-        </w:rPr>
-        <w:t>https://</w:t>
-      </w:r>
-      <w:r>
-        <w:rPr>
-          <w:rStyle w:val="Hyperlink"/>
-        </w:rPr>
-        <w:t>r</w:t>
-      </w:r>
-      <w:r>
-        <w:rPr>
-          <w:rStyle w:val="Hyperlink"/>
-        </w:rPr>
-        <w:t>esep-joss.netlify.app/</w:t>
-      </w:r>
-      <w:r>
-        <w:fldChar w:fldCharType="end"/>
-      </w:r>
-      <w:r>
-        <w:t>)</w:t>
       </w:r>
     </w:p>
     <w:p>
@@ -1469,54 +1507,73 @@
           <w:tab w:val="left" w:pos="832"/>
         </w:tabs>
         <w:ind w:left="831" w:hanging="363"/>
-      </w:pPr>
-      <w:r>
-        <w:rPr>
-          <w:lang w:val="en-US"/>
-        </w:rPr>
-        <w:t xml:space="preserve">Website </w:t>
-      </w:r>
-      <w:proofErr w:type="spellStart"/>
-      <w:r>
-        <w:rPr>
-          <w:lang w:val="en-US"/>
-        </w:rPr>
-        <w:t>ini</w:t>
-      </w:r>
-      <w:proofErr w:type="spellEnd"/>
-      <w:r>
-        <w:rPr>
-          <w:lang w:val="en-US"/>
-        </w:rPr>
-        <w:t xml:space="preserve"> </w:t>
-      </w:r>
-      <w:proofErr w:type="spellStart"/>
-      <w:r>
-        <w:rPr>
-          <w:lang w:val="en-US"/>
-        </w:rPr>
-        <w:t>bernama</w:t>
-      </w:r>
-      <w:proofErr w:type="spellEnd"/>
-      <w:r>
-        <w:rPr>
-          <w:lang w:val="en-US"/>
-        </w:rPr>
-        <w:t xml:space="preserve"> “</w:t>
-      </w:r>
-      <w:proofErr w:type="spellStart"/>
-      <w:r>
-        <w:rPr>
-          <w:lang w:val="en-US"/>
-        </w:rPr>
-        <w:t>Resep</w:t>
-      </w:r>
-      <w:proofErr w:type="spellEnd"/>
-      <w:r>
-        <w:rPr>
-          <w:lang w:val="en-US"/>
-        </w:rPr>
-        <w:t xml:space="preserve"> Joss”</w:t>
+        <w:rPr>
+          <w:sz w:val="21"/>
+        </w:rPr>
+      </w:pPr>
+      <w:proofErr w:type="spellStart"/>
+      <w:r>
+        <w:rPr>
+          <w:sz w:val="21"/>
+          <w:lang w:val="en-US"/>
+        </w:rPr>
+        <w:t>Membuat</w:t>
+      </w:r>
+      <w:proofErr w:type="spellEnd"/>
+      <w:r>
+        <w:rPr>
+          <w:sz w:val="21"/>
+          <w:lang w:val="en-US"/>
+        </w:rPr>
+        <w:t xml:space="preserve"> Website </w:t>
+      </w:r>
+      <w:proofErr w:type="spellStart"/>
+      <w:r>
+        <w:rPr>
+          <w:sz w:val="21"/>
+          <w:lang w:val="en-US"/>
+        </w:rPr>
+        <w:t>dengan</w:t>
+      </w:r>
+      <w:proofErr w:type="spellEnd"/>
+      <w:r>
+        <w:rPr>
+          <w:sz w:val="21"/>
+          <w:lang w:val="en-US"/>
+        </w:rPr>
+        <w:t xml:space="preserve"> </w:t>
+      </w:r>
+      <w:proofErr w:type="spellStart"/>
+      <w:r>
+        <w:rPr>
+          <w:sz w:val="21"/>
+          <w:lang w:val="en-US"/>
+        </w:rPr>
+        <w:t>bahasa</w:t>
+      </w:r>
+      <w:proofErr w:type="spellEnd"/>
+      <w:r>
+        <w:rPr>
+          <w:sz w:val="21"/>
+          <w:lang w:val="en-US"/>
+        </w:rPr>
+        <w:t xml:space="preserve"> </w:t>
+      </w:r>
+      <w:proofErr w:type="spellStart"/>
+      <w:r>
+        <w:rPr>
+          <w:sz w:val="21"/>
+          <w:lang w:val="en-US"/>
+        </w:rPr>
+        <w:t>pemrograman</w:t>
+      </w:r>
+      <w:proofErr w:type="spellEnd"/>
+      <w:r>
+        <w:rPr>
+          <w:sz w:val="21"/>
+          <w:lang w:val="en-US"/>
+        </w:rPr>
+        <w:t xml:space="preserve"> HTML dan CSS</w:t>
       </w:r>
     </w:p>
     <w:p>
@@ -1531,10 +1588,115 @@
           <w:tab w:val="left" w:pos="832"/>
         </w:tabs>
         <w:ind w:left="831" w:hanging="363"/>
-      </w:pPr>
-      <w:r>
-        <w:t>Saya membangun situs ini dengan menggunakan HTML dan CSS, menciptakan tampilan yang menarik dan bersih.</w:t>
-      </w:r>
+        <w:rPr>
+          <w:sz w:val="21"/>
+        </w:rPr>
+      </w:pPr>
+      <w:proofErr w:type="spellStart"/>
+      <w:r>
+        <w:rPr>
+          <w:sz w:val="21"/>
+          <w:lang w:val="en-US"/>
+        </w:rPr>
+        <w:t>Membuat</w:t>
+      </w:r>
+      <w:proofErr w:type="spellEnd"/>
+      <w:r>
+        <w:rPr>
+          <w:sz w:val="21"/>
+          <w:lang w:val="en-US"/>
+        </w:rPr>
+        <w:t xml:space="preserve"> </w:t>
+      </w:r>
+      <w:proofErr w:type="spellStart"/>
+      <w:r>
+        <w:rPr>
+          <w:sz w:val="21"/>
+          <w:lang w:val="en-US"/>
+        </w:rPr>
+        <w:t>fitur</w:t>
+      </w:r>
+      <w:proofErr w:type="spellEnd"/>
+      <w:r>
+        <w:rPr>
+          <w:sz w:val="21"/>
+          <w:lang w:val="en-US"/>
+        </w:rPr>
+        <w:t xml:space="preserve"> yang </w:t>
+      </w:r>
+      <w:proofErr w:type="spellStart"/>
+      <w:r>
+        <w:rPr>
+          <w:sz w:val="21"/>
+          <w:lang w:val="en-US"/>
+        </w:rPr>
+        <w:t>menampilkan</w:t>
+      </w:r>
+      <w:proofErr w:type="spellEnd"/>
+      <w:r>
+        <w:rPr>
+          <w:sz w:val="21"/>
+          <w:lang w:val="en-US"/>
+        </w:rPr>
+        <w:t xml:space="preserve"> </w:t>
+      </w:r>
+      <w:proofErr w:type="spellStart"/>
+      <w:r>
+        <w:rPr>
+          <w:sz w:val="21"/>
+          <w:lang w:val="en-US"/>
+        </w:rPr>
+        <w:t>rincian</w:t>
+      </w:r>
+      <w:proofErr w:type="spellEnd"/>
+      <w:r>
+        <w:rPr>
+          <w:sz w:val="21"/>
+          <w:lang w:val="en-US"/>
+        </w:rPr>
+        <w:t xml:space="preserve"> </w:t>
+      </w:r>
+      <w:proofErr w:type="spellStart"/>
+      <w:r>
+        <w:rPr>
+          <w:sz w:val="21"/>
+          <w:lang w:val="en-US"/>
+        </w:rPr>
+        <w:t>resep</w:t>
+      </w:r>
+      <w:proofErr w:type="spellEnd"/>
+      <w:r>
+        <w:rPr>
+          <w:sz w:val="21"/>
+          <w:lang w:val="en-US"/>
+        </w:rPr>
+        <w:t xml:space="preserve"> dan </w:t>
+      </w:r>
+      <w:proofErr w:type="spellStart"/>
+      <w:r>
+        <w:rPr>
+          <w:sz w:val="21"/>
+          <w:lang w:val="en-US"/>
+        </w:rPr>
+        <w:t>cara</w:t>
+      </w:r>
+      <w:proofErr w:type="spellEnd"/>
+      <w:r>
+        <w:rPr>
+          <w:sz w:val="21"/>
+          <w:lang w:val="en-US"/>
+        </w:rPr>
+        <w:t xml:space="preserve"> </w:t>
+      </w:r>
+      <w:proofErr w:type="spellStart"/>
+      <w:r>
+        <w:rPr>
+          <w:sz w:val="21"/>
+          <w:lang w:val="en-US"/>
+        </w:rPr>
+        <w:t>pembuatannya</w:t>
+      </w:r>
+      <w:proofErr w:type="spellEnd"/>
     </w:p>
     <w:p>
       <w:pPr>
@@ -1548,214 +1710,57 @@
           <w:tab w:val="left" w:pos="832"/>
         </w:tabs>
         <w:ind w:left="831" w:hanging="363"/>
-      </w:pPr>
-      <w:r>
-        <w:t>Menyajikan dua halaman yang unik untuk memberikan informasi yang komprehensif tentang makanan Korea.</w:t>
-      </w:r>
-    </w:p>
-    <w:p>
-      <w:pPr>
-        <w:pStyle w:val="ListParagraph"/>
-        <w:numPr>
-          <w:ilvl w:val="0"/>
-          <w:numId w:val="2"/>
-        </w:numPr>
-        <w:tabs>
-          <w:tab w:val="left" w:pos="831"/>
-          <w:tab w:val="left" w:pos="832"/>
-        </w:tabs>
-        <w:ind w:left="831" w:hanging="363"/>
-      </w:pPr>
-      <w:r>
-        <w:t>Halaman pertama menampilkan daftar makanan Korea yang tersedia, memberikan pengunjung gambaran umum tentang keanekaragaman kuliner Korea.</w:t>
-      </w:r>
-    </w:p>
-    <w:p>
-      <w:pPr>
-        <w:pStyle w:val="ListParagraph"/>
-        <w:numPr>
-          <w:ilvl w:val="0"/>
-          <w:numId w:val="2"/>
-        </w:numPr>
-        <w:tabs>
-          <w:tab w:val="left" w:pos="831"/>
-          <w:tab w:val="left" w:pos="832"/>
-        </w:tabs>
-        <w:ind w:left="831" w:hanging="363"/>
-      </w:pPr>
-      <w:r>
-        <w:t>Halaman kedua menawarkan detail rinci mengenai setiap hidangan, termasuk asal, bahan-bahan, dan cara penyajian yang membuat pengunjung merasakan pengalaman kuliner yang mendalam.</w:t>
-      </w:r>
-    </w:p>
-    <w:p>
-      <w:pPr>
-        <w:pStyle w:val="ListParagraph"/>
-        <w:numPr>
-          <w:ilvl w:val="0"/>
-          <w:numId w:val="2"/>
-        </w:numPr>
-        <w:tabs>
-          <w:tab w:val="left" w:pos="831"/>
-          <w:tab w:val="left" w:pos="832"/>
-        </w:tabs>
-        <w:ind w:left="831" w:hanging="363"/>
-      </w:pPr>
-      <w:r>
-        <w:t>Desain responsif memastikan kenyamanan pengguna di berbagai perangkat, sehingga pengunjung dapat dengan mudah menjelajahi dan menikmati informasi yang disajikan.</w:t>
-      </w:r>
-    </w:p>
-    <w:p>
-      <w:pPr>
-        <w:pStyle w:val="BodyText"/>
-        <w:spacing w:before="10"/>
-        <w:ind w:left="0"/>
         <w:rPr>
           <w:sz w:val="21"/>
         </w:rPr>
       </w:pPr>
-    </w:p>
-    <w:p>
-      <w:pPr>
-        <w:ind w:left="108"/>
-      </w:pPr>
-      <w:r>
-        <w:rPr>
-          <w:rFonts w:ascii="Arial"/>
-          <w:b/>
-        </w:rPr>
-        <w:t>Website</w:t>
-      </w:r>
-      <w:r>
-        <w:rPr>
-          <w:rFonts w:ascii="Arial"/>
-          <w:b/>
-          <w:spacing w:val="-4"/>
-        </w:rPr>
-        <w:t xml:space="preserve"> </w:t>
-      </w:r>
-      <w:r>
-        <w:rPr>
-          <w:rFonts w:ascii="Arial"/>
-          <w:b/>
-        </w:rPr>
-        <w:t>Halaman</w:t>
-      </w:r>
-      <w:r>
-        <w:rPr>
-          <w:rFonts w:ascii="Arial"/>
-          <w:b/>
-          <w:spacing w:val="-4"/>
-        </w:rPr>
-        <w:t xml:space="preserve"> </w:t>
-      </w:r>
-      <w:r>
-        <w:rPr>
-          <w:rFonts w:ascii="Arial"/>
-          <w:b/>
-        </w:rPr>
-        <w:t>Login</w:t>
-      </w:r>
-      <w:r>
-        <w:rPr>
-          <w:rFonts w:ascii="Arial"/>
-          <w:b/>
-          <w:spacing w:val="-3"/>
-        </w:rPr>
-        <w:t xml:space="preserve"> </w:t>
-      </w:r>
-      <w:r>
-        <w:t>(</w:t>
-      </w:r>
-      <w:r>
-        <w:fldChar w:fldCharType="begin"/>
-      </w:r>
-      <w:r>
-        <w:instrText>HYPERLINK "https://aliefadam-login-page.netlify.app/"</w:instrText>
-      </w:r>
-      <w:r>
-        <w:fldChar w:fldCharType="separate"/>
-      </w:r>
-      <w:r>
-        <w:rPr>
-          <w:rStyle w:val="Hyperlink"/>
-        </w:rPr>
-        <w:t>https://aliefadam-login-page.netlify</w:t>
-      </w:r>
-      <w:r>
-        <w:rPr>
-          <w:rStyle w:val="Hyperlink"/>
-        </w:rPr>
-        <w:t>.</w:t>
-      </w:r>
-      <w:r>
-        <w:rPr>
-          <w:rStyle w:val="Hyperlink"/>
-        </w:rPr>
-        <w:t>app/</w:t>
-      </w:r>
-      <w:r>
-        <w:fldChar w:fldCharType="end"/>
-      </w:r>
-      <w:r>
-        <w:t>)</w:t>
-      </w:r>
-    </w:p>
-    <w:p>
-      <w:pPr>
-        <w:pStyle w:val="ListParagraph"/>
-        <w:numPr>
-          <w:ilvl w:val="0"/>
-          <w:numId w:val="2"/>
-        </w:numPr>
-        <w:tabs>
-          <w:tab w:val="left" w:pos="831"/>
-          <w:tab w:val="left" w:pos="832"/>
-        </w:tabs>
-        <w:spacing w:before="1"/>
-        <w:ind w:left="831" w:hanging="363"/>
-      </w:pPr>
-      <w:r>
-        <w:t>Saya mengembangkan situs ini dengan menggunakan HTML dan CSS, fokus pada elemen front-end untuk menciptakan tampilan halaman login yang bersih dan sederhana.</w:t>
-      </w:r>
-    </w:p>
-    <w:p>
-      <w:pPr>
-        <w:pStyle w:val="ListParagraph"/>
-        <w:numPr>
-          <w:ilvl w:val="0"/>
-          <w:numId w:val="2"/>
-        </w:numPr>
-        <w:tabs>
-          <w:tab w:val="left" w:pos="831"/>
-          <w:tab w:val="left" w:pos="832"/>
-        </w:tabs>
-        <w:spacing w:before="1"/>
-        <w:ind w:left="831" w:hanging="363"/>
-      </w:pPr>
-      <w:r>
-        <w:t>Menyajikan tampilan halaman login yang user-friendly tanpa adanya fungsi back-end, memberikan penggunaan yang mudah dan langsung.</w:t>
-      </w:r>
-    </w:p>
-    <w:p>
-      <w:pPr>
-        <w:pStyle w:val="ListParagraph"/>
-        <w:numPr>
-          <w:ilvl w:val="0"/>
-          <w:numId w:val="2"/>
-        </w:numPr>
-        <w:tabs>
-          <w:tab w:val="left" w:pos="831"/>
-          <w:tab w:val="left" w:pos="832"/>
-        </w:tabs>
-        <w:spacing w:before="1"/>
-        <w:ind w:left="831" w:hanging="363"/>
-      </w:pPr>
-      <w:r>
-        <w:t xml:space="preserve">Meskipun hanya merupakan tampilan front-end, halaman ini dirancang dengan perhatian </w:t>
-      </w:r>
-      <w:r>
-        <w:lastRenderedPageBreak/>
-        <w:t>terhadap detail, menciptakan antarmuka yang menarik dan profesional.</w:t>
+      <w:proofErr w:type="spellStart"/>
+      <w:r>
+        <w:rPr>
+          <w:sz w:val="21"/>
+          <w:lang w:val="en-US"/>
+        </w:rPr>
+        <w:t>Berhasil</w:t>
+      </w:r>
+      <w:proofErr w:type="spellEnd"/>
+      <w:r>
+        <w:rPr>
+          <w:sz w:val="21"/>
+          <w:lang w:val="en-US"/>
+        </w:rPr>
+        <w:t xml:space="preserve"> </w:t>
+      </w:r>
+      <w:proofErr w:type="spellStart"/>
+      <w:r>
+        <w:rPr>
+          <w:sz w:val="21"/>
+          <w:lang w:val="en-US"/>
+        </w:rPr>
+        <w:t>menampilkan</w:t>
+      </w:r>
+      <w:proofErr w:type="spellEnd"/>
+      <w:r>
+        <w:rPr>
+          <w:sz w:val="21"/>
+          <w:lang w:val="en-US"/>
+        </w:rPr>
+        <w:t xml:space="preserve"> website </w:t>
+      </w:r>
+      <w:proofErr w:type="spellStart"/>
+      <w:r>
+        <w:rPr>
+          <w:sz w:val="21"/>
+          <w:lang w:val="en-US"/>
+        </w:rPr>
+        <w:t>secara</w:t>
+      </w:r>
+      <w:proofErr w:type="spellEnd"/>
+      <w:r>
+        <w:rPr>
+          <w:sz w:val="21"/>
+          <w:lang w:val="en-US"/>
+        </w:rPr>
+        <w:t xml:space="preserve"> responsive</w:t>
       </w:r>
     </w:p>
     <w:p>
@@ -1797,50 +1802,6 @@
           <w:b/>
         </w:rPr>
         <w:t>Course</w:t>
-      </w:r>
-      <w:r>
-        <w:rPr>
-          <w:rFonts w:ascii="Arial"/>
-          <w:b/>
-          <w:spacing w:val="-7"/>
-        </w:rPr>
-        <w:t xml:space="preserve"> </w:t>
-      </w:r>
-      <w:r>
-        <w:t>(</w:t>
-      </w:r>
-      <w:r>
-        <w:fldChar w:fldCharType="begin"/>
-      </w:r>
-      <w:r>
-        <w:instrText>HYPERLINK "http://geek-tutors.rf.gd/"</w:instrText>
-      </w:r>
-      <w:r>
-        <w:fldChar w:fldCharType="separate"/>
-      </w:r>
-      <w:r>
-        <w:rPr>
-          <w:rStyle w:val="Hyperlink"/>
-        </w:rPr>
-        <w:t>http://geek-tutors.rf.</w:t>
-      </w:r>
-      <w:r>
-        <w:rPr>
-          <w:rStyle w:val="Hyperlink"/>
-        </w:rPr>
-        <w:t>g</w:t>
-      </w:r>
-      <w:r>
-        <w:rPr>
-          <w:rStyle w:val="Hyperlink"/>
-        </w:rPr>
-        <w:t>d/</w:t>
-      </w:r>
-      <w:r>
-        <w:fldChar w:fldCharType="end"/>
-      </w:r>
-      <w:r>
-        <w:t>)</w:t>
       </w:r>
     </w:p>
     <w:p>
@@ -1856,51 +1817,65 @@
         </w:tabs>
         <w:spacing w:before="1" w:line="269" w:lineRule="exact"/>
         <w:ind w:left="831" w:hanging="363"/>
-      </w:pPr>
-      <w:r>
-        <w:t>W</w:t>
-      </w:r>
-      <w:proofErr w:type="spellStart"/>
-      <w:r>
-        <w:rPr>
-          <w:lang w:val="en-US"/>
-        </w:rPr>
-        <w:t>ebsite</w:t>
-      </w:r>
-      <w:proofErr w:type="spellEnd"/>
-      <w:r>
-        <w:rPr>
-          <w:lang w:val="en-US"/>
-        </w:rPr>
-        <w:t xml:space="preserve"> </w:t>
-      </w:r>
-      <w:proofErr w:type="spellStart"/>
-      <w:r>
-        <w:rPr>
-          <w:lang w:val="en-US"/>
-        </w:rPr>
-        <w:t>ini</w:t>
-      </w:r>
-      <w:proofErr w:type="spellEnd"/>
-      <w:r>
-        <w:rPr>
-          <w:lang w:val="en-US"/>
-        </w:rPr>
-        <w:t xml:space="preserve"> </w:t>
-      </w:r>
-      <w:proofErr w:type="spellStart"/>
-      <w:r>
-        <w:rPr>
-          <w:lang w:val="en-US"/>
-        </w:rPr>
-        <w:t>bernama</w:t>
-      </w:r>
-      <w:proofErr w:type="spellEnd"/>
-      <w:r>
-        <w:rPr>
-          <w:lang w:val="en-US"/>
-        </w:rPr>
-        <w:t xml:space="preserve"> “Geek Tutors”</w:t>
+        <w:rPr>
+          <w:lang w:val="en-US"/>
+        </w:rPr>
+      </w:pPr>
+      <w:proofErr w:type="spellStart"/>
+      <w:r>
+        <w:rPr>
+          <w:lang w:val="en-US"/>
+        </w:rPr>
+        <w:t>Membuat</w:t>
+      </w:r>
+      <w:proofErr w:type="spellEnd"/>
+      <w:r>
+        <w:rPr>
+          <w:lang w:val="en-US"/>
+        </w:rPr>
+        <w:t xml:space="preserve"> Website </w:t>
+      </w:r>
+      <w:proofErr w:type="spellStart"/>
+      <w:r>
+        <w:rPr>
+          <w:lang w:val="en-US"/>
+        </w:rPr>
+        <w:t>dengan</w:t>
+      </w:r>
+      <w:proofErr w:type="spellEnd"/>
+      <w:r>
+        <w:rPr>
+          <w:lang w:val="en-US"/>
+        </w:rPr>
+        <w:t xml:space="preserve"> Bahasa </w:t>
+      </w:r>
+      <w:proofErr w:type="spellStart"/>
+      <w:r>
+        <w:rPr>
+          <w:lang w:val="en-US"/>
+        </w:rPr>
+        <w:t>pemrograman</w:t>
+      </w:r>
+      <w:proofErr w:type="spellEnd"/>
+      <w:r>
+        <w:rPr>
+          <w:lang w:val="en-US"/>
+        </w:rPr>
+        <w:t xml:space="preserve"> HTML, CSS, </w:t>
+      </w:r>
+      <w:proofErr w:type="spellStart"/>
+      <w:r>
+        <w:rPr>
+          <w:lang w:val="en-US"/>
+        </w:rPr>
+        <w:t>Javascript</w:t>
+      </w:r>
+      <w:proofErr w:type="spellEnd"/>
+      <w:r>
+        <w:rPr>
+          <w:lang w:val="en-US"/>
+        </w:rPr>
+        <w:t>, PHP dan MySQL</w:t>
       </w:r>
     </w:p>
     <w:p>
@@ -1916,9 +1891,107 @@
         </w:tabs>
         <w:spacing w:before="1" w:line="269" w:lineRule="exact"/>
         <w:ind w:left="831" w:hanging="363"/>
-      </w:pPr>
-      <w:r>
-        <w:t>Saya merancang dan mengembangkan situs ini menggunakan PHP dan database MySQL untuk memberikan pengalaman belajar yang dinamis.</w:t>
+        <w:rPr>
+          <w:lang w:val="en-US"/>
+        </w:rPr>
+      </w:pPr>
+      <w:proofErr w:type="spellStart"/>
+      <w:r>
+        <w:rPr>
+          <w:lang w:val="en-US"/>
+        </w:rPr>
+        <w:t>Membuat</w:t>
+      </w:r>
+      <w:proofErr w:type="spellEnd"/>
+      <w:r>
+        <w:rPr>
+          <w:lang w:val="en-US"/>
+        </w:rPr>
+        <w:t xml:space="preserve"> dashboard admin yang </w:t>
+      </w:r>
+      <w:proofErr w:type="spellStart"/>
+      <w:r>
+        <w:rPr>
+          <w:lang w:val="en-US"/>
+        </w:rPr>
+        <w:t>dilengkapi</w:t>
+      </w:r>
+      <w:proofErr w:type="spellEnd"/>
+      <w:r>
+        <w:rPr>
+          <w:lang w:val="en-US"/>
+        </w:rPr>
+        <w:t xml:space="preserve"> </w:t>
+      </w:r>
+      <w:proofErr w:type="spellStart"/>
+      <w:r>
+        <w:rPr>
+          <w:lang w:val="en-US"/>
+        </w:rPr>
+        <w:t>dengan</w:t>
+      </w:r>
+      <w:proofErr w:type="spellEnd"/>
+      <w:r>
+        <w:rPr>
+          <w:lang w:val="en-US"/>
+        </w:rPr>
+        <w:t xml:space="preserve"> </w:t>
+      </w:r>
+      <w:proofErr w:type="spellStart"/>
+      <w:r>
+        <w:rPr>
+          <w:lang w:val="en-US"/>
+        </w:rPr>
+        <w:t>fitur</w:t>
+      </w:r>
+      <w:proofErr w:type="spellEnd"/>
+      <w:r>
+        <w:rPr>
+          <w:lang w:val="en-US"/>
+        </w:rPr>
+        <w:t xml:space="preserve"> </w:t>
+      </w:r>
+      <w:proofErr w:type="spellStart"/>
+      <w:r>
+        <w:rPr>
+          <w:lang w:val="en-US"/>
+        </w:rPr>
+        <w:t>tambah</w:t>
+      </w:r>
+      <w:proofErr w:type="spellEnd"/>
+      <w:r>
+        <w:rPr>
+          <w:lang w:val="en-US"/>
+        </w:rPr>
+        <w:t xml:space="preserve">, </w:t>
+      </w:r>
+      <w:proofErr w:type="spellStart"/>
+      <w:r>
+        <w:rPr>
+          <w:lang w:val="en-US"/>
+        </w:rPr>
+        <w:t>lihat</w:t>
+      </w:r>
+      <w:proofErr w:type="spellEnd"/>
+      <w:r>
+        <w:rPr>
+          <w:lang w:val="en-US"/>
+        </w:rPr>
+        <w:t xml:space="preserve">, </w:t>
+      </w:r>
+      <w:proofErr w:type="spellStart"/>
+      <w:r>
+        <w:rPr>
+          <w:lang w:val="en-US"/>
+        </w:rPr>
+        <w:t>ubah</w:t>
+      </w:r>
+      <w:proofErr w:type="spellEnd"/>
+      <w:r>
+        <w:rPr>
+          <w:lang w:val="en-US"/>
+        </w:rPr>
+        <w:t>, dan hapus</w:t>
       </w:r>
     </w:p>
     <w:p>
@@ -1934,9 +2007,79 @@
         </w:tabs>
         <w:spacing w:before="1" w:line="269" w:lineRule="exact"/>
         <w:ind w:left="831" w:hanging="363"/>
-      </w:pPr>
-      <w:r>
-        <w:t>Menyajikan kelas-kelas tentang HTML dan CSS dengan materi yang terstruktur dan mudah dimengerti.</w:t>
+        <w:rPr>
+          <w:lang w:val="en-US"/>
+        </w:rPr>
+      </w:pPr>
+      <w:proofErr w:type="spellStart"/>
+      <w:r>
+        <w:rPr>
+          <w:lang w:val="en-US"/>
+        </w:rPr>
+        <w:t>Membuat</w:t>
+      </w:r>
+      <w:proofErr w:type="spellEnd"/>
+      <w:r>
+        <w:rPr>
+          <w:lang w:val="en-US"/>
+        </w:rPr>
+        <w:t xml:space="preserve"> </w:t>
+      </w:r>
+      <w:proofErr w:type="spellStart"/>
+      <w:r>
+        <w:rPr>
+          <w:lang w:val="en-US"/>
+        </w:rPr>
+        <w:t>fitur</w:t>
+      </w:r>
+      <w:proofErr w:type="spellEnd"/>
+      <w:r>
+        <w:rPr>
+          <w:lang w:val="en-US"/>
+        </w:rPr>
+        <w:t xml:space="preserve"> </w:t>
+      </w:r>
+      <w:proofErr w:type="spellStart"/>
+      <w:r>
+        <w:rPr>
+          <w:lang w:val="en-US"/>
+        </w:rPr>
+        <w:t>jumlah</w:t>
+      </w:r>
+      <w:proofErr w:type="spellEnd"/>
+      <w:r>
+        <w:rPr>
+          <w:lang w:val="en-US"/>
+        </w:rPr>
+        <w:t xml:space="preserve"> data course dan data </w:t>
+      </w:r>
+      <w:proofErr w:type="spellStart"/>
+      <w:r>
+        <w:rPr>
+          <w:lang w:val="en-US"/>
+        </w:rPr>
+        <w:t>pengguna</w:t>
+      </w:r>
+      <w:proofErr w:type="spellEnd"/>
+      <w:r>
+        <w:rPr>
+          <w:lang w:val="en-US"/>
+        </w:rPr>
+        <w:t xml:space="preserve"> pada </w:t>
+      </w:r>
+      <w:proofErr w:type="spellStart"/>
+      <w:r>
+        <w:rPr>
+          <w:lang w:val="en-US"/>
+        </w:rPr>
+        <w:t>bagian</w:t>
+      </w:r>
+      <w:proofErr w:type="spellEnd"/>
+      <w:r>
+        <w:rPr>
+          <w:lang w:val="en-US"/>
+        </w:rPr>
+        <w:t xml:space="preserve"> dashboard admin</w:t>
       </w:r>
     </w:p>
     <w:p>
@@ -1952,9 +2095,79 @@
         </w:tabs>
         <w:spacing w:before="1" w:line="269" w:lineRule="exact"/>
         <w:ind w:left="831" w:hanging="363"/>
-      </w:pPr>
-      <w:r>
-        <w:t>Terdapat latihan pembuatan website yang dirancang untuk meningkatkan keterampilan praktis dan pengalaman langsung dalam pengembangan web.</w:t>
+        <w:rPr>
+          <w:lang w:val="en-US"/>
+        </w:rPr>
+      </w:pPr>
+      <w:proofErr w:type="spellStart"/>
+      <w:r>
+        <w:rPr>
+          <w:lang w:val="en-US"/>
+        </w:rPr>
+        <w:t>Membuat</w:t>
+      </w:r>
+      <w:proofErr w:type="spellEnd"/>
+      <w:r>
+        <w:rPr>
+          <w:lang w:val="en-US"/>
+        </w:rPr>
+        <w:t xml:space="preserve"> </w:t>
+      </w:r>
+      <w:proofErr w:type="spellStart"/>
+      <w:r>
+        <w:rPr>
+          <w:lang w:val="en-US"/>
+        </w:rPr>
+        <w:t>fitur</w:t>
+      </w:r>
+      <w:proofErr w:type="spellEnd"/>
+      <w:r>
+        <w:rPr>
+          <w:lang w:val="en-US"/>
+        </w:rPr>
+        <w:t xml:space="preserve"> </w:t>
+      </w:r>
+      <w:proofErr w:type="spellStart"/>
+      <w:r>
+        <w:rPr>
+          <w:lang w:val="en-US"/>
+        </w:rPr>
+        <w:t>riwayat</w:t>
+      </w:r>
+      <w:proofErr w:type="spellEnd"/>
+      <w:r>
+        <w:rPr>
+          <w:lang w:val="en-US"/>
+        </w:rPr>
+        <w:t xml:space="preserve"> course yang </w:t>
+      </w:r>
+      <w:proofErr w:type="spellStart"/>
+      <w:r>
+        <w:rPr>
+          <w:lang w:val="en-US"/>
+        </w:rPr>
+        <w:t>telah</w:t>
+      </w:r>
+      <w:proofErr w:type="spellEnd"/>
+      <w:r>
+        <w:rPr>
+          <w:lang w:val="en-US"/>
+        </w:rPr>
+        <w:t xml:space="preserve"> </w:t>
+      </w:r>
+      <w:proofErr w:type="spellStart"/>
+      <w:r>
+        <w:rPr>
+          <w:lang w:val="en-US"/>
+        </w:rPr>
+        <w:t>dipelajari</w:t>
+      </w:r>
+      <w:proofErr w:type="spellEnd"/>
+      <w:r>
+        <w:rPr>
+          <w:lang w:val="en-US"/>
+        </w:rPr>
+        <w:t xml:space="preserve"> user</w:t>
       </w:r>
     </w:p>
     <w:p>
@@ -1970,45 +2183,96 @@
         </w:tabs>
         <w:spacing w:before="1" w:line="269" w:lineRule="exact"/>
         <w:ind w:left="831" w:hanging="363"/>
-      </w:pPr>
-      <w:r>
-        <w:t xml:space="preserve">Desain antarmuka yang </w:t>
-      </w:r>
-      <w:r>
-        <w:rPr>
-          <w:lang w:val="en-US"/>
-        </w:rPr>
-        <w:t xml:space="preserve">responsive dan </w:t>
-      </w:r>
-      <w:r>
-        <w:t>ramah pengguna memastikan navigasi yang intuitif, membuat pengguna dapat dengan mudah menjelajahi materi kursus dan latihan.</w:t>
+        <w:rPr>
+          <w:lang w:val="en-US"/>
+        </w:rPr>
+      </w:pPr>
+      <w:r>
+        <w:rPr>
+          <w:lang w:val="en-US"/>
+        </w:rPr>
+        <w:t xml:space="preserve">User </w:t>
+      </w:r>
+      <w:proofErr w:type="spellStart"/>
+      <w:r>
+        <w:rPr>
+          <w:lang w:val="en-US"/>
+        </w:rPr>
+        <w:t>dapat</w:t>
+      </w:r>
+      <w:proofErr w:type="spellEnd"/>
+      <w:r>
+        <w:rPr>
+          <w:lang w:val="en-US"/>
+        </w:rPr>
+        <w:t xml:space="preserve"> </w:t>
+      </w:r>
+      <w:proofErr w:type="spellStart"/>
+      <w:r>
+        <w:rPr>
+          <w:lang w:val="en-US"/>
+        </w:rPr>
+        <w:t>mengakses</w:t>
+      </w:r>
+      <w:proofErr w:type="spellEnd"/>
+      <w:r>
+        <w:rPr>
+          <w:lang w:val="en-US"/>
+        </w:rPr>
+        <w:t xml:space="preserve"> </w:t>
+      </w:r>
+      <w:proofErr w:type="spellStart"/>
+      <w:r>
+        <w:rPr>
+          <w:lang w:val="en-US"/>
+        </w:rPr>
+        <w:t>berbagai</w:t>
+      </w:r>
+      <w:proofErr w:type="spellEnd"/>
+      <w:r>
+        <w:rPr>
+          <w:lang w:val="en-US"/>
+        </w:rPr>
+        <w:t xml:space="preserve"> </w:t>
+      </w:r>
+      <w:proofErr w:type="spellStart"/>
+      <w:r>
+        <w:rPr>
+          <w:lang w:val="en-US"/>
+        </w:rPr>
+        <w:t>macam</w:t>
+      </w:r>
+      <w:proofErr w:type="spellEnd"/>
+      <w:r>
+        <w:rPr>
+          <w:lang w:val="en-US"/>
+        </w:rPr>
+        <w:t xml:space="preserve"> course yang </w:t>
+      </w:r>
+      <w:proofErr w:type="spellStart"/>
+      <w:r>
+        <w:rPr>
+          <w:lang w:val="en-US"/>
+        </w:rPr>
+        <w:t>tersedia</w:t>
+      </w:r>
+      <w:proofErr w:type="spellEnd"/>
+      <w:r>
+        <w:rPr>
+          <w:lang w:val="en-US"/>
+        </w:rPr>
+        <w:tab/>
       </w:r>
     </w:p>
     <w:p>
       <w:pPr>
         <w:pStyle w:val="ListParagraph"/>
-        <w:numPr>
-          <w:ilvl w:val="0"/>
-          <w:numId w:val="2"/>
-        </w:numPr>
         <w:tabs>
           <w:tab w:val="left" w:pos="831"/>
           <w:tab w:val="left" w:pos="832"/>
         </w:tabs>
         <w:spacing w:before="1" w:line="269" w:lineRule="exact"/>
-        <w:ind w:left="831" w:hanging="363"/>
-      </w:pPr>
-      <w:r>
-        <w:t>Platform ini bertujuan untuk memberikan pendekatan pembelajaran yang interaktif dan mendalam, mendukung para pelajar dalam mengembangkan keterampilan mereka dalam dunia web development.</w:t>
-      </w:r>
-    </w:p>
-    <w:p>
-      <w:pPr>
-        <w:tabs>
-          <w:tab w:val="left" w:pos="831"/>
-          <w:tab w:val="left" w:pos="832"/>
-        </w:tabs>
-        <w:spacing w:before="1" w:line="269" w:lineRule="exact"/>
+        <w:ind w:firstLine="0"/>
         <w:rPr>
           <w:lang w:val="en-US"/>
         </w:rPr>
@@ -2177,9 +2441,8 @@
           <w:iCs/>
           <w:lang w:val="en-US"/>
         </w:rPr>
-        <w:t xml:space="preserve"> Academy (Sabtu, 18 </w:t>
-      </w:r>
-      <w:proofErr w:type="spellStart"/>
+        <w:t xml:space="preserve"> Academy (Sabtu, 18 Nove</w:t>
+      </w:r>
       <w:r>
         <w:rPr>
           <w:rFonts w:ascii="Arial"/>
@@ -2188,9 +2451,8 @@
           <w:iCs/>
           <w:lang w:val="en-US"/>
         </w:rPr>
-        <w:t>Noveber</w:t>
-      </w:r>
-      <w:proofErr w:type="spellEnd"/>
+        <w:t>m</w:t>
+      </w:r>
       <w:r>
         <w:rPr>
           <w:rFonts w:ascii="Arial"/>
@@ -2199,7 +2461,7 @@
           <w:iCs/>
           <w:lang w:val="en-US"/>
         </w:rPr>
-        <w:t xml:space="preserve"> 2023)</w:t>
+        <w:t>ber 2023)</w:t>
       </w:r>
     </w:p>
     <w:p>
@@ -2319,60 +2581,14 @@
         </w:rPr>
         <w:t>, Array, dan Function</w:t>
       </w:r>
-    </w:p>
-    <w:p>
-      <w:pPr>
-        <w:pStyle w:val="ListParagraph"/>
-        <w:tabs>
-          <w:tab w:val="left" w:pos="360"/>
-        </w:tabs>
-        <w:spacing w:line="240" w:lineRule="auto"/>
-        <w:ind w:left="810" w:right="40" w:firstLine="0"/>
+      <w:r>
         <w:rPr>
           <w:rFonts w:ascii="Arial"/>
           <w:iCs/>
           <w:lang w:val="en-US"/>
         </w:rPr>
-      </w:pPr>
-      <w:proofErr w:type="spellStart"/>
-      <w:proofErr w:type="gramStart"/>
-      <w:r>
-        <w:rPr>
-          <w:rFonts w:ascii="Arial"/>
-          <w:iCs/>
-          <w:lang w:val="en-US"/>
-        </w:rPr>
-        <w:t>Sertifikat</w:t>
-      </w:r>
-      <w:proofErr w:type="spellEnd"/>
-      <w:r>
-        <w:rPr>
-          <w:rFonts w:ascii="Arial"/>
-          <w:iCs/>
-          <w:lang w:val="en-US"/>
-        </w:rPr>
-        <w:t xml:space="preserve"> :</w:t>
-      </w:r>
-      <w:proofErr w:type="gramEnd"/>
-      <w:r>
-        <w:rPr>
-          <w:rFonts w:ascii="Arial"/>
-          <w:iCs/>
-          <w:lang w:val="en-US"/>
-        </w:rPr>
-        <w:t xml:space="preserve"> </w:t>
-      </w:r>
-      <w:hyperlink r:id="rId8" w:history="1">
-        <w:r>
-          <w:rPr>
-            <w:rStyle w:val="Hyperlink"/>
-            <w:rFonts w:ascii="Arial"/>
-            <w:iCs/>
-            <w:lang w:val="en-US"/>
-          </w:rPr>
-          <w:t>https://drive.google.com/drive/folders/1lXDzNgh_YLLkQvUgGtCtMNlt9nJ0uZCq</w:t>
-        </w:r>
-      </w:hyperlink>
+        <w:t xml:space="preserve"> </w:t>
+      </w:r>
     </w:p>
     <w:p>
       <w:pPr>
@@ -2638,6 +2854,14 @@
         </w:rPr>
         <w:t xml:space="preserve"> Flexbox.</w:t>
       </w:r>
+      <w:r>
+        <w:rPr>
+          <w:rFonts w:ascii="Arial"/>
+          <w:iCs/>
+          <w:lang w:val="en-US"/>
+        </w:rPr>
+        <w:t xml:space="preserve"> </w:t>
+      </w:r>
     </w:p>
     <w:p>
       <w:pPr>
@@ -2652,35 +2876,6 @@
           <w:lang w:val="en-US"/>
         </w:rPr>
       </w:pPr>
-      <w:proofErr w:type="spellStart"/>
-      <w:r>
-        <w:rPr>
-          <w:rFonts w:ascii="Arial"/>
-          <w:iCs/>
-          <w:lang w:val="en-US"/>
-        </w:rPr>
-        <w:t>Sertifikat</w:t>
-      </w:r>
-      <w:proofErr w:type="spellEnd"/>
-      <w:r>
-        <w:rPr>
-          <w:rFonts w:ascii="Arial"/>
-          <w:iCs/>
-          <w:lang w:val="en-US"/>
-        </w:rPr>
-        <w:t xml:space="preserve">: </w:t>
-      </w:r>
-      <w:hyperlink r:id="rId9" w:history="1">
-        <w:r>
-          <w:rPr>
-            <w:rStyle w:val="Hyperlink"/>
-            <w:rFonts w:ascii="Arial"/>
-            <w:iCs/>
-            <w:lang w:val="en-US"/>
-          </w:rPr>
-          <w:t>https://drive.google.com/drive/folders/1azKAZMdxVvyF8LGG5xEly1ZKS5c2T6Fl</w:t>
-        </w:r>
-      </w:hyperlink>
     </w:p>
     <w:p>
       <w:pPr>
@@ -2707,6 +2902,7 @@
         <w:rPr>
           <w:lang w:val="en-US"/>
         </w:rPr>
+        <w:lastRenderedPageBreak/>
         <w:t>Kemampuan</w:t>
       </w:r>
       <w:proofErr w:type="spellEnd"/>
@@ -3044,7 +3240,7 @@
     </w:p>
     <w:sectPr>
       <w:pgSz w:w="12240" w:h="15840"/>
-      <w:pgMar w:top="1360" w:right="1300" w:bottom="280" w:left="1000" w:header="720" w:footer="720" w:gutter="0"/>
+      <w:pgMar w:top="1354" w:right="1296" w:bottom="1354" w:left="994" w:header="720" w:footer="720" w:gutter="0"/>
       <w:cols w:space="720"/>
     </w:sectPr>
   </w:body>

</xml_diff>